<commit_message>
Plantilla de Documentación v.1.1
Aqui está la versión final de la plantilla para la documentación
</commit_message>
<xml_diff>
--- a/docs/Planificacion/Estandar.docx
+++ b/docs/Planificacion/Estandar.docx
@@ -597,6 +597,272 @@
         <w:p/>
         <w:p/>
         <w:p/>
+        <w:sdt>
+          <w:sdtPr>
+            <w:rPr>
+              <w:rFonts w:asciiTheme="minorHAnsi" w:eastAsiaTheme="minorHAnsi" w:hAnsiTheme="minorHAnsi" w:cstheme="minorBidi"/>
+              <w:color w:val="auto"/>
+              <w:sz w:val="22"/>
+              <w:szCs w:val="22"/>
+              <w:lang w:eastAsia="en-US"/>
+            </w:rPr>
+            <w:id w:val="184178630"/>
+            <w:docPartObj>
+              <w:docPartGallery w:val="Table of Contents"/>
+              <w:docPartUnique/>
+            </w:docPartObj>
+          </w:sdtPr>
+          <w:sdtEndPr>
+            <w:rPr>
+              <w:b/>
+              <w:bCs/>
+            </w:rPr>
+          </w:sdtEndPr>
+          <w:sdtContent>
+            <w:p>
+              <w:pPr>
+                <w:pStyle w:val="TtulodeTDC"/>
+              </w:pPr>
+              <w:r>
+                <w:t>Contenido</w:t>
+              </w:r>
+            </w:p>
+            <w:p>
+              <w:pPr>
+                <w:pStyle w:val="TDC1"/>
+                <w:tabs>
+                  <w:tab w:val="right" w:leader="dot" w:pos="8494"/>
+                </w:tabs>
+                <w:rPr>
+                  <w:rFonts w:eastAsiaTheme="minorEastAsia"/>
+                  <w:noProof/>
+                  <w:lang w:eastAsia="es-ES"/>
+                </w:rPr>
+              </w:pPr>
+              <w:r>
+                <w:fldChar w:fldCharType="begin"/>
+              </w:r>
+              <w:r>
+                <w:instrText xml:space="preserve"> TOC \o "1-3" \h \z \u </w:instrText>
+              </w:r>
+              <w:r>
+                <w:fldChar w:fldCharType="separate"/>
+              </w:r>
+              <w:hyperlink w:anchor="_Toc350969508" w:history="1">
+                <w:r>
+                  <w:rPr>
+                    <w:rStyle w:val="Hipervnculo"/>
+                    <w:rFonts w:ascii="Arial" w:hAnsi="Arial" w:cs="Arial"/>
+                    <w:b/>
+                    <w:noProof/>
+                  </w:rPr>
+                  <w:t>Estructura del Documento</w:t>
+                </w:r>
+                <w:r>
+                  <w:rPr>
+                    <w:noProof/>
+                    <w:webHidden/>
+                  </w:rPr>
+                  <w:tab/>
+                </w:r>
+                <w:r>
+                  <w:rPr>
+                    <w:noProof/>
+                    <w:webHidden/>
+                  </w:rPr>
+                  <w:fldChar w:fldCharType="begin"/>
+                </w:r>
+                <w:r>
+                  <w:rPr>
+                    <w:noProof/>
+                    <w:webHidden/>
+                  </w:rPr>
+                  <w:instrText xml:space="preserve"> PAGEREF _Toc350969508 \h </w:instrText>
+                </w:r>
+                <w:r>
+                  <w:rPr>
+                    <w:noProof/>
+                    <w:webHidden/>
+                  </w:rPr>
+                </w:r>
+                <w:r>
+                  <w:rPr>
+                    <w:noProof/>
+                    <w:webHidden/>
+                  </w:rPr>
+                  <w:fldChar w:fldCharType="separate"/>
+                </w:r>
+                <w:r>
+                  <w:rPr>
+                    <w:noProof/>
+                    <w:webHidden/>
+                  </w:rPr>
+                  <w:t>2</w:t>
+                </w:r>
+                <w:r>
+                  <w:rPr>
+                    <w:noProof/>
+                    <w:webHidden/>
+                  </w:rPr>
+                  <w:fldChar w:fldCharType="end"/>
+                </w:r>
+              </w:hyperlink>
+            </w:p>
+            <w:p>
+              <w:pPr>
+                <w:pStyle w:val="TDC1"/>
+                <w:tabs>
+                  <w:tab w:val="right" w:leader="dot" w:pos="8494"/>
+                </w:tabs>
+                <w:rPr>
+                  <w:rFonts w:eastAsiaTheme="minorEastAsia"/>
+                  <w:noProof/>
+                  <w:lang w:eastAsia="es-ES"/>
+                </w:rPr>
+              </w:pPr>
+              <w:hyperlink w:anchor="_Toc350969509" w:history="1">
+                <w:r>
+                  <w:rPr>
+                    <w:rStyle w:val="Hipervnculo"/>
+                    <w:rFonts w:ascii="Arial" w:hAnsi="Arial" w:cs="Arial"/>
+                    <w:b/>
+                    <w:noProof/>
+                  </w:rPr>
+                  <w:t>Tablas</w:t>
+                </w:r>
+                <w:r>
+                  <w:rPr>
+                    <w:noProof/>
+                    <w:webHidden/>
+                  </w:rPr>
+                  <w:tab/>
+                </w:r>
+                <w:r>
+                  <w:rPr>
+                    <w:noProof/>
+                    <w:webHidden/>
+                  </w:rPr>
+                  <w:fldChar w:fldCharType="begin"/>
+                </w:r>
+                <w:r>
+                  <w:rPr>
+                    <w:noProof/>
+                    <w:webHidden/>
+                  </w:rPr>
+                  <w:instrText xml:space="preserve"> PAGEREF _Toc350969509 \h </w:instrText>
+                </w:r>
+                <w:r>
+                  <w:rPr>
+                    <w:noProof/>
+                    <w:webHidden/>
+                  </w:rPr>
+                </w:r>
+                <w:r>
+                  <w:rPr>
+                    <w:noProof/>
+                    <w:webHidden/>
+                  </w:rPr>
+                  <w:fldChar w:fldCharType="separate"/>
+                </w:r>
+                <w:r>
+                  <w:rPr>
+                    <w:noProof/>
+                    <w:webHidden/>
+                  </w:rPr>
+                  <w:t>2</w:t>
+                </w:r>
+                <w:r>
+                  <w:rPr>
+                    <w:noProof/>
+                    <w:webHidden/>
+                  </w:rPr>
+                  <w:fldChar w:fldCharType="end"/>
+                </w:r>
+              </w:hyperlink>
+            </w:p>
+            <w:p>
+              <w:pPr>
+                <w:pStyle w:val="TDC1"/>
+                <w:tabs>
+                  <w:tab w:val="right" w:leader="dot" w:pos="8494"/>
+                </w:tabs>
+                <w:rPr>
+                  <w:rFonts w:eastAsiaTheme="minorEastAsia"/>
+                  <w:noProof/>
+                  <w:lang w:eastAsia="es-ES"/>
+                </w:rPr>
+              </w:pPr>
+              <w:hyperlink w:anchor="_Toc350969510" w:history="1">
+                <w:r>
+                  <w:rPr>
+                    <w:rStyle w:val="Hipervnculo"/>
+                    <w:rFonts w:ascii="Arial" w:hAnsi="Arial" w:cs="Arial"/>
+                    <w:b/>
+                    <w:noProof/>
+                  </w:rPr>
+                  <w:t>Control de Versiones</w:t>
+                </w:r>
+                <w:r>
+                  <w:rPr>
+                    <w:noProof/>
+                    <w:webHidden/>
+                  </w:rPr>
+                  <w:tab/>
+                </w:r>
+                <w:r>
+                  <w:rPr>
+                    <w:noProof/>
+                    <w:webHidden/>
+                  </w:rPr>
+                  <w:fldChar w:fldCharType="begin"/>
+                </w:r>
+                <w:r>
+                  <w:rPr>
+                    <w:noProof/>
+                    <w:webHidden/>
+                  </w:rPr>
+                  <w:instrText xml:space="preserve"> PAGEREF _Toc350969510 \h </w:instrText>
+                </w:r>
+                <w:r>
+                  <w:rPr>
+                    <w:noProof/>
+                    <w:webHidden/>
+                  </w:rPr>
+                </w:r>
+                <w:r>
+                  <w:rPr>
+                    <w:noProof/>
+                    <w:webHidden/>
+                  </w:rPr>
+                  <w:fldChar w:fldCharType="separate"/>
+                </w:r>
+                <w:r>
+                  <w:rPr>
+                    <w:noProof/>
+                    <w:webHidden/>
+                  </w:rPr>
+                  <w:t>2</w:t>
+                </w:r>
+                <w:r>
+                  <w:rPr>
+                    <w:noProof/>
+                    <w:webHidden/>
+                  </w:rPr>
+                  <w:fldChar w:fldCharType="end"/>
+                </w:r>
+              </w:hyperlink>
+            </w:p>
+            <w:p>
+              <w:r>
+                <w:rPr>
+                  <w:b/>
+                  <w:bCs/>
+                </w:rPr>
+                <w:fldChar w:fldCharType="end"/>
+              </w:r>
+            </w:p>
+          </w:sdtContent>
+        </w:sdt>
         <w:p/>
       </w:sdtContent>
     </w:sdt>
@@ -615,13 +881,230 @@
           <w:szCs w:val="28"/>
         </w:rPr>
       </w:pPr>
+    </w:p>
+    <w:p>
+      <w:pPr>
+        <w:rPr>
+          <w:rFonts w:ascii="Arial" w:hAnsi="Arial" w:cs="Arial"/>
+          <w:szCs w:val="28"/>
+        </w:rPr>
+      </w:pPr>
+    </w:p>
+    <w:p>
+      <w:pPr>
+        <w:rPr>
+          <w:rFonts w:ascii="Arial" w:hAnsi="Arial" w:cs="Arial"/>
+          <w:szCs w:val="28"/>
+        </w:rPr>
+      </w:pPr>
+    </w:p>
+    <w:p>
+      <w:pPr>
+        <w:rPr>
+          <w:rFonts w:ascii="Arial" w:hAnsi="Arial" w:cs="Arial"/>
+          <w:szCs w:val="28"/>
+        </w:rPr>
+      </w:pPr>
+    </w:p>
+    <w:p>
+      <w:pPr>
+        <w:rPr>
+          <w:rFonts w:ascii="Arial" w:hAnsi="Arial" w:cs="Arial"/>
+          <w:szCs w:val="28"/>
+        </w:rPr>
+      </w:pPr>
+    </w:p>
+    <w:p>
+      <w:pPr>
+        <w:rPr>
+          <w:rFonts w:ascii="Arial" w:hAnsi="Arial" w:cs="Arial"/>
+          <w:szCs w:val="28"/>
+        </w:rPr>
+      </w:pPr>
+    </w:p>
+    <w:p>
+      <w:pPr>
+        <w:rPr>
+          <w:rFonts w:ascii="Arial" w:hAnsi="Arial" w:cs="Arial"/>
+          <w:szCs w:val="28"/>
+        </w:rPr>
+      </w:pPr>
+    </w:p>
+    <w:p>
+      <w:pPr>
+        <w:rPr>
+          <w:rFonts w:ascii="Arial" w:hAnsi="Arial" w:cs="Arial"/>
+          <w:szCs w:val="28"/>
+        </w:rPr>
+      </w:pPr>
+    </w:p>
+    <w:p>
+      <w:pPr>
+        <w:rPr>
+          <w:rFonts w:ascii="Arial" w:hAnsi="Arial" w:cs="Arial"/>
+          <w:szCs w:val="28"/>
+        </w:rPr>
+      </w:pPr>
+    </w:p>
+    <w:p>
+      <w:pPr>
+        <w:rPr>
+          <w:rFonts w:ascii="Arial" w:hAnsi="Arial" w:cs="Arial"/>
+          <w:szCs w:val="28"/>
+        </w:rPr>
+      </w:pPr>
+    </w:p>
+    <w:p>
+      <w:pPr>
+        <w:rPr>
+          <w:rFonts w:ascii="Arial" w:hAnsi="Arial" w:cs="Arial"/>
+          <w:szCs w:val="28"/>
+        </w:rPr>
+      </w:pPr>
+    </w:p>
+    <w:p>
+      <w:pPr>
+        <w:rPr>
+          <w:rFonts w:ascii="Arial" w:hAnsi="Arial" w:cs="Arial"/>
+          <w:szCs w:val="28"/>
+        </w:rPr>
+      </w:pPr>
+    </w:p>
+    <w:p>
+      <w:pPr>
+        <w:rPr>
+          <w:rFonts w:ascii="Arial" w:hAnsi="Arial" w:cs="Arial"/>
+          <w:szCs w:val="28"/>
+        </w:rPr>
+      </w:pPr>
+    </w:p>
+    <w:p>
+      <w:pPr>
+        <w:rPr>
+          <w:rFonts w:ascii="Arial" w:hAnsi="Arial" w:cs="Arial"/>
+          <w:szCs w:val="28"/>
+        </w:rPr>
+      </w:pPr>
+    </w:p>
+    <w:p>
+      <w:pPr>
+        <w:rPr>
+          <w:rFonts w:ascii="Arial" w:hAnsi="Arial" w:cs="Arial"/>
+          <w:szCs w:val="28"/>
+        </w:rPr>
+      </w:pPr>
+    </w:p>
+    <w:p>
+      <w:pPr>
+        <w:rPr>
+          <w:rFonts w:ascii="Arial" w:hAnsi="Arial" w:cs="Arial"/>
+          <w:szCs w:val="28"/>
+        </w:rPr>
+      </w:pPr>
+    </w:p>
+    <w:p>
+      <w:pPr>
+        <w:rPr>
+          <w:rFonts w:ascii="Arial" w:hAnsi="Arial" w:cs="Arial"/>
+          <w:szCs w:val="28"/>
+        </w:rPr>
+      </w:pPr>
+    </w:p>
+    <w:p>
+      <w:pPr>
+        <w:rPr>
+          <w:rFonts w:ascii="Arial" w:hAnsi="Arial" w:cs="Arial"/>
+          <w:szCs w:val="28"/>
+        </w:rPr>
+      </w:pPr>
+    </w:p>
+    <w:p>
+      <w:pPr>
+        <w:rPr>
+          <w:rFonts w:ascii="Arial" w:hAnsi="Arial" w:cs="Arial"/>
+          <w:szCs w:val="28"/>
+        </w:rPr>
+      </w:pPr>
+    </w:p>
+    <w:p>
+      <w:pPr>
+        <w:rPr>
+          <w:rFonts w:ascii="Arial" w:hAnsi="Arial" w:cs="Arial"/>
+          <w:szCs w:val="28"/>
+        </w:rPr>
+      </w:pPr>
+    </w:p>
+    <w:p>
+      <w:pPr>
+        <w:rPr>
+          <w:rFonts w:ascii="Arial" w:hAnsi="Arial" w:cs="Arial"/>
+          <w:szCs w:val="28"/>
+        </w:rPr>
+      </w:pPr>
+    </w:p>
+    <w:p>
+      <w:pPr>
+        <w:rPr>
+          <w:rFonts w:ascii="Arial" w:hAnsi="Arial" w:cs="Arial"/>
+          <w:szCs w:val="28"/>
+        </w:rPr>
+      </w:pPr>
+    </w:p>
+    <w:p>
+      <w:pPr>
+        <w:rPr>
+          <w:rFonts w:ascii="Arial" w:hAnsi="Arial" w:cs="Arial"/>
+          <w:szCs w:val="28"/>
+        </w:rPr>
+      </w:pPr>
+    </w:p>
+    <w:p>
+      <w:pPr>
+        <w:rPr>
+          <w:rFonts w:ascii="Arial" w:hAnsi="Arial" w:cs="Arial"/>
+          <w:szCs w:val="28"/>
+        </w:rPr>
+      </w:pPr>
+    </w:p>
+    <w:p>
+      <w:pPr>
+        <w:rPr>
+          <w:rFonts w:ascii="Arial" w:hAnsi="Arial" w:cs="Arial"/>
+          <w:szCs w:val="28"/>
+        </w:rPr>
+      </w:pPr>
+    </w:p>
+    <w:p>
+      <w:pPr>
+        <w:pStyle w:val="Ttulo1"/>
+        <w:rPr>
+          <w:rFonts w:ascii="Arial" w:hAnsi="Arial" w:cs="Arial"/>
+          <w:b/>
+          <w:color w:val="auto"/>
+          <w:szCs w:val="28"/>
+        </w:rPr>
+      </w:pPr>
+      <w:bookmarkStart w:id="0" w:name="_Toc350969508"/>
       <w:r>
         <w:rPr>
           <w:rFonts w:ascii="Arial" w:hAnsi="Arial" w:cs="Arial"/>
-          <w:szCs w:val="28"/>
-        </w:rPr>
-        <w:t>ESTRUCTURA DEL DOCUMENTO</w:t>
+          <w:b/>
+          <w:color w:val="auto"/>
+          <w:szCs w:val="28"/>
+        </w:rPr>
+        <w:lastRenderedPageBreak/>
+        <w:t>E</w:t>
       </w:r>
+      <w:r>
+        <w:rPr>
+          <w:rFonts w:ascii="Arial" w:hAnsi="Arial" w:cs="Arial"/>
+          <w:b/>
+          <w:color w:val="auto"/>
+          <w:szCs w:val="28"/>
+        </w:rPr>
+        <w:t>structura del Documento</w:t>
+      </w:r>
+      <w:bookmarkEnd w:id="0"/>
     </w:p>
     <w:p>
       <w:pPr>
@@ -746,7 +1229,25 @@
           <w:sz w:val="36"/>
           <w:szCs w:val="32"/>
         </w:rPr>
-        <w:t>TITULO 1</w:t>
+        <w:t>T</w:t>
+      </w:r>
+      <w:r>
+        <w:rPr>
+          <w:rFonts w:ascii="Arial" w:hAnsi="Arial" w:cs="Arial"/>
+          <w:b/>
+          <w:sz w:val="36"/>
+          <w:szCs w:val="32"/>
+        </w:rPr>
+        <w:t>itulo</w:t>
+      </w:r>
+      <w:r>
+        <w:rPr>
+          <w:rFonts w:ascii="Arial" w:hAnsi="Arial" w:cs="Arial"/>
+          <w:b/>
+          <w:sz w:val="36"/>
+          <w:szCs w:val="32"/>
+        </w:rPr>
+        <w:t xml:space="preserve"> 1</w:t>
       </w:r>
       <w:r>
         <w:rPr>
@@ -778,7 +1279,16 @@
           <w:sz w:val="28"/>
           <w:szCs w:val="28"/>
         </w:rPr>
-        <w:t>SUBTITULO</w:t>
+        <w:t>S</w:t>
+      </w:r>
+      <w:r>
+        <w:rPr>
+          <w:rFonts w:ascii="Arial" w:hAnsi="Arial" w:cs="Arial"/>
+          <w:b/>
+          <w:sz w:val="28"/>
+          <w:szCs w:val="28"/>
+        </w:rPr>
+        <w:t>ubtitulo</w:t>
       </w:r>
       <w:r>
         <w:rPr>
@@ -802,19 +1312,7 @@
         <w:rPr>
           <w:rFonts w:ascii="Arial" w:hAnsi="Arial" w:cs="Arial"/>
         </w:rPr>
-        <w:t>(</w:t>
-      </w:r>
-      <w:r>
-        <w:rPr>
-          <w:rFonts w:ascii="Arial" w:hAnsi="Arial" w:cs="Arial"/>
-        </w:rPr>
-        <w:t>Arial, mayúscula, tamaño 14</w:t>
-      </w:r>
-      <w:r>
-        <w:rPr>
-          <w:rFonts w:ascii="Arial" w:hAnsi="Arial" w:cs="Arial"/>
-        </w:rPr>
-        <w:t>, negrita)</w:t>
+        <w:t>(Arial, mayúscula, tamaño 14, negrita)</w:t>
       </w:r>
     </w:p>
     <w:p>
@@ -837,7 +1335,16 @@
           <w:sz w:val="24"/>
           <w:szCs w:val="28"/>
         </w:rPr>
-        <w:t>SUBTITULO</w:t>
+        <w:t>S</w:t>
+      </w:r>
+      <w:r>
+        <w:rPr>
+          <w:rFonts w:ascii="Arial" w:hAnsi="Arial" w:cs="Arial"/>
+          <w:b/>
+          <w:sz w:val="24"/>
+          <w:szCs w:val="28"/>
+        </w:rPr>
+        <w:t>ubtitulo</w:t>
       </w:r>
       <w:r>
         <w:rPr>
@@ -861,73 +1368,59 @@
         <w:rPr>
           <w:rFonts w:ascii="Arial" w:hAnsi="Arial" w:cs="Arial"/>
         </w:rPr>
-        <w:t>(</w:t>
+        <w:t>(Arial, mayúscula, tamaño 12, negrita)</w:t>
+      </w:r>
+    </w:p>
+    <w:p>
+      <w:pPr>
+        <w:rPr>
+          <w:rFonts w:ascii="Arial" w:hAnsi="Arial" w:cs="Arial"/>
+        </w:rPr>
+      </w:pPr>
+      <w:r>
+        <w:rPr>
+          <w:rFonts w:ascii="Arial" w:hAnsi="Arial" w:cs="Arial"/>
+        </w:rPr>
+        <w:t>Cuerpo (Arial, minúscula, tamaño 11)</w:t>
+      </w:r>
+    </w:p>
+    <w:p>
+      <w:pPr>
+        <w:rPr>
+          <w:rFonts w:ascii="Arial" w:hAnsi="Arial" w:cs="Arial"/>
+        </w:rPr>
+      </w:pPr>
+    </w:p>
+    <w:p>
+      <w:pPr>
+        <w:pStyle w:val="Ttulo1"/>
+        <w:rPr>
+          <w:rFonts w:ascii="Arial" w:hAnsi="Arial" w:cs="Arial"/>
+          <w:b/>
+          <w:color w:val="auto"/>
+          <w:szCs w:val="28"/>
+        </w:rPr>
+      </w:pPr>
+      <w:bookmarkStart w:id="1" w:name="_Toc350969509"/>
+      <w:r>
+        <w:rPr>
+          <w:rFonts w:ascii="Arial" w:hAnsi="Arial" w:cs="Arial"/>
+          <w:b/>
+          <w:color w:val="auto"/>
+          <w:szCs w:val="28"/>
+        </w:rPr>
+        <w:t>T</w:t>
       </w:r>
       <w:r>
         <w:rPr>
           <w:rFonts w:ascii="Arial" w:hAnsi="Arial" w:cs="Arial"/>
-        </w:rPr>
-        <w:t>Arial, mayúscula, tamaño 12</w:t>
+          <w:b/>
+          <w:color w:val="auto"/>
+          <w:szCs w:val="28"/>
+        </w:rPr>
+        <w:t>ablas</w:t>
       </w:r>
-      <w:r>
-        <w:rPr>
-          <w:rFonts w:ascii="Arial" w:hAnsi="Arial" w:cs="Arial"/>
-        </w:rPr>
-        <w:t>, negrita)</w:t>
-      </w:r>
-    </w:p>
-    <w:p>
-      <w:pPr>
-        <w:rPr>
-          <w:rFonts w:ascii="Arial" w:hAnsi="Arial" w:cs="Arial"/>
-        </w:rPr>
-      </w:pPr>
-      <w:r>
-        <w:rPr>
-          <w:rFonts w:ascii="Arial" w:hAnsi="Arial" w:cs="Arial"/>
-        </w:rPr>
-        <w:t xml:space="preserve">Cuerpo </w:t>
-      </w:r>
-      <w:r>
-        <w:rPr>
-          <w:rFonts w:ascii="Arial" w:hAnsi="Arial" w:cs="Arial"/>
-        </w:rPr>
-        <w:t>(</w:t>
-      </w:r>
-      <w:r>
-        <w:rPr>
-          <w:rFonts w:ascii="Arial" w:hAnsi="Arial" w:cs="Arial"/>
-        </w:rPr>
-        <w:t>Arial, minúscula, tamaño 11</w:t>
-      </w:r>
-      <w:r>
-        <w:rPr>
-          <w:rFonts w:ascii="Arial" w:hAnsi="Arial" w:cs="Arial"/>
-        </w:rPr>
-        <w:t>)</w:t>
-      </w:r>
-    </w:p>
-    <w:p>
-      <w:pPr>
-        <w:rPr>
-          <w:rFonts w:ascii="Arial" w:hAnsi="Arial" w:cs="Arial"/>
-        </w:rPr>
-      </w:pPr>
-    </w:p>
-    <w:p>
-      <w:pPr>
-        <w:rPr>
-          <w:rFonts w:ascii="Arial" w:hAnsi="Arial" w:cs="Arial"/>
-          <w:szCs w:val="28"/>
-        </w:rPr>
-      </w:pPr>
-      <w:r>
-        <w:rPr>
-          <w:rFonts w:ascii="Arial" w:hAnsi="Arial" w:cs="Arial"/>
-          <w:szCs w:val="28"/>
-        </w:rPr>
-        <w:t>TABLAS</w:t>
-      </w:r>
+      <w:bookmarkEnd w:id="1"/>
     </w:p>
     <w:p>
       <w:pPr>
@@ -965,7 +1458,15 @@
                 <w:b/>
                 <w:szCs w:val="28"/>
               </w:rPr>
-              <w:t>TITULO</w:t>
+              <w:t>T</w:t>
+            </w:r>
+            <w:r>
+              <w:rPr>
+                <w:rFonts w:ascii="Arial" w:hAnsi="Arial" w:cs="Arial"/>
+                <w:b/>
+                <w:szCs w:val="28"/>
+              </w:rPr>
+              <w:t>itutlo</w:t>
             </w:r>
             <w:r>
               <w:rPr>
@@ -981,25 +1482,21 @@
                 <w:b/>
                 <w:szCs w:val="28"/>
               </w:rPr>
-              <w:t>_TABLA</w:t>
+              <w:t>_T</w:t>
+            </w:r>
+            <w:r>
+              <w:rPr>
+                <w:rFonts w:ascii="Arial" w:hAnsi="Arial" w:cs="Arial"/>
+                <w:b/>
+                <w:szCs w:val="28"/>
+              </w:rPr>
+              <w:t>abla</w:t>
             </w:r>
             <w:r>
               <w:rPr>
                 <w:rFonts w:ascii="Arial" w:hAnsi="Arial" w:cs="Arial"/>
               </w:rPr>
-              <w:t>(</w:t>
-            </w:r>
-            <w:r>
-              <w:rPr>
-                <w:rFonts w:ascii="Arial" w:hAnsi="Arial" w:cs="Arial"/>
-              </w:rPr>
-              <w:t>Arial, mayúscula, tamaño 11</w:t>
-            </w:r>
-            <w:r>
-              <w:rPr>
-                <w:rFonts w:ascii="Arial" w:hAnsi="Arial" w:cs="Arial"/>
-              </w:rPr>
-              <w:t>, negrita)</w:t>
+              <w:t>(Arial, mayúscula, tamaño 11, negrita)</w:t>
             </w:r>
           </w:p>
         </w:tc>
@@ -1020,25 +1517,37 @@
                 <w:b/>
                 <w:szCs w:val="28"/>
               </w:rPr>
-              <w:t>TITULO2_TABLA</w:t>
+              <w:t>T</w:t>
+            </w:r>
+            <w:r>
+              <w:rPr>
+                <w:rFonts w:ascii="Arial" w:hAnsi="Arial" w:cs="Arial"/>
+                <w:b/>
+                <w:szCs w:val="28"/>
+              </w:rPr>
+              <w:t>itulo</w:t>
+            </w:r>
+            <w:r>
+              <w:rPr>
+                <w:rFonts w:ascii="Arial" w:hAnsi="Arial" w:cs="Arial"/>
+                <w:b/>
+                <w:szCs w:val="28"/>
+              </w:rPr>
+              <w:t>2_T</w:t>
+            </w:r>
+            <w:r>
+              <w:rPr>
+                <w:rFonts w:ascii="Arial" w:hAnsi="Arial" w:cs="Arial"/>
+                <w:b/>
+                <w:szCs w:val="28"/>
+              </w:rPr>
+              <w:t>abla</w:t>
             </w:r>
             <w:r>
               <w:rPr>
                 <w:rFonts w:ascii="Arial" w:hAnsi="Arial" w:cs="Arial"/>
               </w:rPr>
-              <w:t>(</w:t>
-            </w:r>
-            <w:r>
-              <w:rPr>
-                <w:rFonts w:ascii="Arial" w:hAnsi="Arial" w:cs="Arial"/>
-              </w:rPr>
-              <w:t>Arial, mayúscula, tamaño 11</w:t>
-            </w:r>
-            <w:r>
-              <w:rPr>
-                <w:rFonts w:ascii="Arial" w:hAnsi="Arial" w:cs="Arial"/>
-              </w:rPr>
-              <w:t>, negrita)</w:t>
+              <w:t>(Arial, mayúscula, tamaño 11, negrita)</w:t>
             </w:r>
           </w:p>
         </w:tc>
@@ -1181,18 +1690,34 @@
     </w:p>
     <w:p>
       <w:pPr>
-        <w:rPr>
-          <w:rFonts w:ascii="Arial" w:hAnsi="Arial" w:cs="Arial"/>
-          <w:szCs w:val="28"/>
-        </w:rPr>
-      </w:pPr>
+        <w:pStyle w:val="Ttulo1"/>
+        <w:rPr>
+          <w:rFonts w:ascii="Arial" w:hAnsi="Arial" w:cs="Arial"/>
+          <w:b/>
+          <w:color w:val="auto"/>
+          <w:szCs w:val="28"/>
+        </w:rPr>
+      </w:pPr>
+      <w:bookmarkStart w:id="2" w:name="_Toc350969510"/>
       <w:r>
         <w:rPr>
           <w:rFonts w:ascii="Arial" w:hAnsi="Arial" w:cs="Arial"/>
-          <w:szCs w:val="28"/>
-        </w:rPr>
-        <w:t>CONTROL DE VERSIONES</w:t>
+          <w:b/>
+          <w:color w:val="auto"/>
+          <w:szCs w:val="28"/>
+        </w:rPr>
+        <w:t>C</w:t>
       </w:r>
+      <w:r>
+        <w:rPr>
+          <w:rFonts w:ascii="Arial" w:hAnsi="Arial" w:cs="Arial"/>
+          <w:b/>
+          <w:color w:val="auto"/>
+          <w:szCs w:val="28"/>
+        </w:rPr>
+        <w:t>ontrol de Versiones</w:t>
+      </w:r>
+      <w:bookmarkEnd w:id="2"/>
     </w:p>
     <w:p>
       <w:pPr>
@@ -1245,8 +1770,8 @@
       </w:tblPr>
       <w:tblGrid>
         <w:gridCol w:w="1604"/>
-        <w:gridCol w:w="1201"/>
-        <w:gridCol w:w="1738"/>
+        <w:gridCol w:w="1017"/>
+        <w:gridCol w:w="1470"/>
       </w:tblGrid>
       <w:tr>
         <w:tc>
@@ -1283,7 +1808,16 @@
                 <w:color w:val="000000"/>
                 <w:lang w:eastAsia="es-ES"/>
               </w:rPr>
-              <w:t>FECHA</w:t>
+              <w:t>F</w:t>
+            </w:r>
+            <w:r>
+              <w:rPr>
+                <w:rFonts w:ascii="Arial" w:eastAsia="Times New Roman" w:hAnsi="Arial" w:cs="Arial"/>
+                <w:b/>
+                <w:color w:val="000000"/>
+                <w:lang w:eastAsia="es-ES"/>
+              </w:rPr>
+              <w:t>echa</w:t>
             </w:r>
           </w:p>
         </w:tc>
@@ -1321,7 +1855,16 @@
                 <w:color w:val="000000"/>
                 <w:lang w:eastAsia="es-ES"/>
               </w:rPr>
-              <w:t>VERSION</w:t>
+              <w:t>V</w:t>
+            </w:r>
+            <w:r>
+              <w:rPr>
+                <w:rFonts w:ascii="Arial" w:eastAsia="Times New Roman" w:hAnsi="Arial" w:cs="Arial"/>
+                <w:b/>
+                <w:color w:val="000000"/>
+                <w:lang w:eastAsia="es-ES"/>
+              </w:rPr>
+              <w:t>ersión</w:t>
             </w:r>
           </w:p>
         </w:tc>
@@ -1359,12 +1902,21 @@
                 <w:color w:val="000000"/>
                 <w:lang w:eastAsia="es-ES"/>
               </w:rPr>
-              <w:t>DESCRIPCION</w:t>
+              <w:t>D</w:t>
             </w:r>
+            <w:r>
+              <w:rPr>
+                <w:rFonts w:ascii="Arial" w:eastAsia="Times New Roman" w:hAnsi="Arial" w:cs="Arial"/>
+                <w:b/>
+                <w:color w:val="000000"/>
+                <w:lang w:eastAsia="es-ES"/>
+              </w:rPr>
+              <w:t>escripción</w:t>
+            </w:r>
+            <w:bookmarkStart w:id="3" w:name="_GoBack"/>
+            <w:bookmarkEnd w:id="3"/>
           </w:p>
         </w:tc>
-        <w:bookmarkStart w:id="0" w:name="_GoBack"/>
-        <w:bookmarkEnd w:id="0"/>
       </w:tr>
       <w:tr>
         <w:tc>
@@ -1530,15 +2082,7 @@
           <w:rFonts w:ascii="Arial" w:hAnsi="Arial" w:cs="Arial"/>
           <w:szCs w:val="28"/>
         </w:rPr>
-        <w:lastRenderedPageBreak/>
-        <w:t xml:space="preserve">5º </w:t>
-      </w:r>
-      <w:r>
-        <w:rPr>
-          <w:rFonts w:ascii="Arial" w:hAnsi="Arial" w:cs="Arial"/>
-          <w:szCs w:val="28"/>
-        </w:rPr>
-        <w:t>Anexo donde se explica el control de versiones</w:t>
+        <w:t>5º Anexo donde se explica el control de versiones</w:t>
       </w:r>
     </w:p>
     <w:p>
@@ -1633,6 +2177,7 @@
           <w:rFonts w:ascii="Arial" w:hAnsi="Arial" w:cs="Arial"/>
           <w:szCs w:val="28"/>
         </w:rPr>
+        <w:lastRenderedPageBreak/>
         <w:t>Motivo 1.</w:t>
       </w:r>
     </w:p>
@@ -3216,10 +3761,12 @@
   </w:compat>
   <w:rsids>
     <w:rsidRoot w:val="0059506A"/>
+    <w:rsid w:val="0011483B"/>
     <w:rsid w:val="0059506A"/>
     <w:rsid w:val="0068651A"/>
     <w:rsid w:val="00786E83"/>
     <w:rsid w:val="009C4690"/>
+    <w:rsid w:val="00C030D0"/>
   </w:rsids>
   <m:mathPr>
     <m:mathFont m:val="Cambria Math"/>
@@ -3966,7 +4513,7 @@
 </file>
 
 <file path=customXml/itemProps2.xml><?xml version="1.0" encoding="utf-8"?>
-<ds:datastoreItem xmlns:ds="http://schemas.openxmlformats.org/officeDocument/2006/customXml" ds:itemID="{8AAA2C0E-8A7E-480D-8832-B13DB6CE9118}">
+<ds:datastoreItem xmlns:ds="http://schemas.openxmlformats.org/officeDocument/2006/customXml" ds:itemID="{8EA0E022-D0E7-4AD8-A91E-7FA08FA79EDE}">
   <ds:schemaRefs>
     <ds:schemaRef ds:uri="http://schemas.openxmlformats.org/officeDocument/2006/bibliography"/>
   </ds:schemaRefs>

</xml_diff>